<commit_message>
updated the application lab
</commit_message>
<xml_diff>
--- a/ApplicationLab1/ATOC5860_applicationlab1_Shaw.docx
+++ b/ApplicationLab1/ATOC5860_applicationlab1_Shaw.docx
@@ -1032,39 +1032,9 @@
         <w:autoSpaceDE w:val="0"/>
         <w:autoSpaceDN w:val="0"/>
         <w:adjustRightInd w:val="0"/>
-        <w:rPr>
-          <w:rFonts w:ascii="Times New Roman" w:hAnsi="Times New Roman" w:cs="Times New Roman"/>
-        </w:rPr>
-      </w:pPr>
-      <w:r>
-        <w:rPr>
-          <w:rFonts w:ascii="Times New Roman" w:hAnsi="Times New Roman" w:cs="Times New Roman"/>
-        </w:rPr>
-        <w:t>1. State the signi</w:t>
-      </w:r>
-      <w:r>
-        <w:rPr>
-          <w:rFonts w:ascii="Times New Roman" w:hAnsi="Times New Roman" w:cs="Times New Roman"/>
-        </w:rPr>
-        <w:t>fi</w:t>
-      </w:r>
-      <w:r>
-        <w:rPr>
-          <w:rFonts w:ascii="Times New Roman" w:hAnsi="Times New Roman" w:cs="Times New Roman"/>
-        </w:rPr>
-        <w:t>cance level (</w:t>
-      </w:r>
-      <w:r>
-        <w:rPr>
-          <w:rFonts w:ascii="Times New Roman" w:hAnsi="Times New Roman" w:cs="Times New Roman"/>
-        </w:rPr>
-        <w:t>alpha</w:t>
-      </w:r>
-      <w:r>
-        <w:rPr>
-          <w:rFonts w:ascii="Times New Roman" w:hAnsi="Times New Roman" w:cs="Times New Roman"/>
-        </w:rPr>
-        <w:t>)</w:t>
+      </w:pPr>
+      <w:r>
+        <w:t>1. State the significance level (alpha)</w:t>
       </w:r>
     </w:p>
     <w:p>
@@ -1073,34 +1043,25 @@
         <w:autoSpaceDN w:val="0"/>
         <w:adjustRightInd w:val="0"/>
         <w:rPr>
-          <w:rFonts w:ascii="Times New Roman" w:hAnsi="Times New Roman" w:cs="Times New Roman"/>
           <w:sz w:val="16"/>
           <w:szCs w:val="16"/>
         </w:rPr>
       </w:pPr>
       <w:r>
-        <w:rPr>
-          <w:rFonts w:ascii="Times New Roman" w:hAnsi="Times New Roman" w:cs="Times New Roman"/>
-        </w:rPr>
         <w:t>2. State the null hypothesis H</w:t>
       </w:r>
       <w:r>
         <w:rPr>
-          <w:rFonts w:ascii="Times New Roman" w:hAnsi="Times New Roman" w:cs="Times New Roman"/>
           <w:sz w:val="16"/>
           <w:szCs w:val="16"/>
         </w:rPr>
         <w:t xml:space="preserve">0 </w:t>
       </w:r>
       <w:r>
-        <w:rPr>
-          <w:rFonts w:ascii="Times New Roman" w:hAnsi="Times New Roman" w:cs="Times New Roman"/>
-        </w:rPr>
         <w:t>and the alternative H</w:t>
       </w:r>
       <w:r>
         <w:rPr>
-          <w:rFonts w:ascii="Times New Roman" w:hAnsi="Times New Roman" w:cs="Times New Roman"/>
           <w:sz w:val="16"/>
           <w:szCs w:val="16"/>
         </w:rPr>
@@ -1112,27 +1073,9 @@
         <w:autoSpaceDE w:val="0"/>
         <w:autoSpaceDN w:val="0"/>
         <w:adjustRightInd w:val="0"/>
-        <w:rPr>
-          <w:rFonts w:ascii="Times New Roman" w:hAnsi="Times New Roman" w:cs="Times New Roman"/>
-        </w:rPr>
-      </w:pPr>
-      <w:r>
-        <w:rPr>
-          <w:rFonts w:ascii="Times New Roman" w:hAnsi="Times New Roman" w:cs="Times New Roman"/>
-        </w:rPr>
-        <w:t>3. State the statistic to be used, and the assumptions required to</w:t>
-      </w:r>
-      <w:r>
-        <w:rPr>
-          <w:rFonts w:ascii="Times New Roman" w:hAnsi="Times New Roman" w:cs="Times New Roman"/>
-        </w:rPr>
-        <w:t xml:space="preserve"> </w:t>
-      </w:r>
-      <w:r>
-        <w:rPr>
-          <w:rFonts w:ascii="Times New Roman" w:hAnsi="Times New Roman" w:cs="Times New Roman"/>
-        </w:rPr>
-        <w:t>use it</w:t>
+      </w:pPr>
+      <w:r>
+        <w:t>3. State the statistic to be used, and the assumptions required to use it</w:t>
       </w:r>
     </w:p>
     <w:p>
@@ -1140,14 +1083,8 @@
         <w:autoSpaceDE w:val="0"/>
         <w:autoSpaceDN w:val="0"/>
         <w:adjustRightInd w:val="0"/>
-        <w:rPr>
-          <w:rFonts w:ascii="Times New Roman" w:hAnsi="Times New Roman" w:cs="Times New Roman"/>
-        </w:rPr>
-      </w:pPr>
-      <w:r>
-        <w:rPr>
-          <w:rFonts w:ascii="Times New Roman" w:hAnsi="Times New Roman" w:cs="Times New Roman"/>
-        </w:rPr>
+      </w:pPr>
+      <w:r>
         <w:t>4. State the critical region</w:t>
       </w:r>
     </w:p>
@@ -1156,9 +1093,6 @@
         <w:jc w:val="both"/>
       </w:pPr>
       <w:r>
-        <w:rPr>
-          <w:rFonts w:ascii="Times New Roman" w:hAnsi="Times New Roman" w:cs="Times New Roman"/>
-        </w:rPr>
         <w:t>5. Evaluate the statistic and state the conclusion</w:t>
       </w:r>
     </w:p>
@@ -1277,14 +1211,14 @@
           <w:tab w:val="left" w:pos="14656"/>
         </w:tabs>
         <w:rPr>
-          <w:rFonts w:ascii="Courier New" w:eastAsia="Times New Roman" w:hAnsi="Courier New" w:cs="Courier New"/>
+          <w:rFonts w:ascii="Courier New" w:hAnsi="Courier New" w:cs="Courier New"/>
           <w:sz w:val="20"/>
           <w:szCs w:val="20"/>
         </w:rPr>
       </w:pPr>
       <w:r>
         <w:rPr>
-          <w:rFonts w:ascii="Courier New" w:eastAsia="Times New Roman" w:hAnsi="Courier New" w:cs="Courier New"/>
+          <w:rFonts w:ascii="Courier New" w:hAnsi="Courier New" w:cs="Courier New"/>
           <w:sz w:val="20"/>
           <w:szCs w:val="20"/>
         </w:rPr>
@@ -1313,14 +1247,14 @@
           <w:tab w:val="left" w:pos="14656"/>
         </w:tabs>
         <w:rPr>
-          <w:rFonts w:ascii="Courier New" w:eastAsia="Times New Roman" w:hAnsi="Courier New" w:cs="Courier New"/>
+          <w:rFonts w:ascii="Courier New" w:hAnsi="Courier New" w:cs="Courier New"/>
           <w:sz w:val="20"/>
           <w:szCs w:val="20"/>
         </w:rPr>
       </w:pPr>
       <w:r>
         <w:rPr>
-          <w:rFonts w:ascii="Courier New" w:eastAsia="Times New Roman" w:hAnsi="Courier New" w:cs="Courier New"/>
+          <w:rFonts w:ascii="Courier New" w:hAnsi="Courier New" w:cs="Courier New"/>
           <w:sz w:val="20"/>
           <w:szCs w:val="20"/>
         </w:rPr>
@@ -1349,14 +1283,14 @@
           <w:tab w:val="left" w:pos="14656"/>
         </w:tabs>
         <w:rPr>
-          <w:rFonts w:ascii="Courier New" w:eastAsia="Times New Roman" w:hAnsi="Courier New" w:cs="Courier New"/>
+          <w:rFonts w:ascii="Courier New" w:hAnsi="Courier New" w:cs="Courier New"/>
           <w:sz w:val="20"/>
           <w:szCs w:val="20"/>
         </w:rPr>
       </w:pPr>
       <w:r>
         <w:rPr>
-          <w:rFonts w:ascii="Courier New" w:eastAsia="Times New Roman" w:hAnsi="Courier New" w:cs="Courier New"/>
+          <w:rFonts w:ascii="Courier New" w:hAnsi="Courier New" w:cs="Courier New"/>
           <w:sz w:val="20"/>
           <w:szCs w:val="20"/>
         </w:rPr>
@@ -1385,14 +1319,14 @@
           <w:tab w:val="left" w:pos="14656"/>
         </w:tabs>
         <w:rPr>
-          <w:rFonts w:ascii="Courier New" w:eastAsia="Times New Roman" w:hAnsi="Courier New" w:cs="Courier New"/>
+          <w:rFonts w:ascii="Courier New" w:hAnsi="Courier New" w:cs="Courier New"/>
           <w:sz w:val="20"/>
           <w:szCs w:val="20"/>
         </w:rPr>
       </w:pPr>
       <w:r>
         <w:rPr>
-          <w:rFonts w:ascii="Courier New" w:eastAsia="Times New Roman" w:hAnsi="Courier New" w:cs="Courier New"/>
+          <w:rFonts w:ascii="Courier New" w:hAnsi="Courier New" w:cs="Courier New"/>
           <w:sz w:val="20"/>
           <w:szCs w:val="20"/>
         </w:rPr>
@@ -1400,14 +1334,9 @@
       </w:r>
     </w:p>
     <w:p>
-      <w:pPr>
-        <w:rPr>
-          <w:rFonts w:ascii="Times New Roman" w:eastAsia="Times New Roman" w:hAnsi="Times New Roman" w:cs="Times New Roman"/>
-        </w:rPr>
-      </w:pPr>
-      <w:r>
-        <w:rPr>
-          <w:rFonts w:ascii="Courier New" w:eastAsia="Times New Roman" w:hAnsi="Courier New" w:cs="Courier New"/>
+      <w:r>
+        <w:rPr>
+          <w:rFonts w:ascii="Courier New" w:hAnsi="Courier New" w:cs="Courier New"/>
           <w:noProof/>
           <w:sz w:val="20"/>
           <w:szCs w:val="20"/>
@@ -1465,9 +1394,6 @@
     <w:p>
       <w:pPr>
         <w:pStyle w:val="ListParagraph"/>
-        <w:rPr>
-          <w:rFonts w:ascii="Times New Roman" w:eastAsia="Times New Roman" w:hAnsi="Times New Roman" w:cs="Times New Roman"/>
-        </w:rPr>
       </w:pPr>
     </w:p>
     <w:p>
@@ -1568,31 +1494,7 @@
         <w:jc w:val="both"/>
       </w:pPr>
       <w:r>
-        <w:t xml:space="preserve">Likelihood of the </w:t>
-      </w:r>
-      <w:r>
-        <w:t>La</w:t>
-      </w:r>
-      <w:r>
-        <w:t xml:space="preserve"> Niñ</w:t>
-      </w:r>
-      <w:r>
-        <w:t>a</w:t>
-      </w:r>
-      <w:r>
-        <w:t xml:space="preserve"> differences occurring by chance: </w:t>
-      </w:r>
-      <w:r>
-        <w:t>17</w:t>
-      </w:r>
-      <w:r>
-        <w:t>.</w:t>
-      </w:r>
-      <w:r>
-        <w:t>17</w:t>
-      </w:r>
-      <w:r>
-        <w:t>%</w:t>
+        <w:t>Likelihood of the La Niña differences occurring by chance: 17.17%</w:t>
       </w:r>
     </w:p>
     <w:p>
@@ -1670,31 +1572,7 @@
         <w:jc w:val="both"/>
       </w:pPr>
       <w:r>
-        <w:t xml:space="preserve">The likelihood of the </w:t>
-      </w:r>
-      <w:r>
-        <w:t>La</w:t>
-      </w:r>
-      <w:r>
-        <w:t xml:space="preserve"> Niñ</w:t>
-      </w:r>
-      <w:r>
-        <w:t>a</w:t>
-      </w:r>
-      <w:r>
-        <w:t xml:space="preserve"> anomalies occurring by chance </w:t>
-      </w:r>
-      <w:r>
-        <w:t>drops to a statistically significant value</w:t>
-      </w:r>
-      <w:r>
-        <w:t xml:space="preserve">: </w:t>
-      </w:r>
-      <w:r>
-        <w:t>4.24</w:t>
-      </w:r>
-      <w:r>
-        <w:t>%</w:t>
+        <w:t>The likelihood of the La Niña anomalies occurring by chance drops to a statistically significant value: 4.24%</w:t>
       </w:r>
     </w:p>
     <w:p>
@@ -2526,6 +2404,107 @@
         <w:jc w:val="both"/>
       </w:pPr>
       <w:r>
+        <w:t>The unstandardized population mean is 287.11K and the unstandardized population standard deviation is 0.1K.</w:t>
+      </w:r>
+    </w:p>
+    <w:p>
+      <w:pPr>
+        <w:jc w:val="both"/>
+      </w:pPr>
+    </w:p>
+    <w:p>
+      <w:pPr>
+        <w:jc w:val="both"/>
+      </w:pPr>
+      <w:r>
+        <w:t xml:space="preserve">The standardized population mean is 0, and the standardized population standard deviation is 1. </w:t>
+      </w:r>
+      <w:r>
+        <w:sym w:font="Wingdings" w:char="F0DF"/>
+      </w:r>
+      <w:r>
+        <w:t xml:space="preserve"> This is because we standardized the distribution.</w:t>
+      </w:r>
+    </w:p>
+    <w:p>
+      <w:pPr>
+        <w:jc w:val="both"/>
+      </w:pPr>
+    </w:p>
+    <w:p>
+      <w:pPr>
+        <w:jc w:val="both"/>
+      </w:pPr>
+      <w:r>
+        <w:t>The distribution is gaussian.</w:t>
+      </w:r>
+    </w:p>
+    <w:p>
+      <w:r>
+        <w:rPr>
+          <w:noProof/>
+        </w:rPr>
+        <w:lastRenderedPageBreak/>
+        <w:drawing>
+          <wp:inline distT="0" distB="0" distL="0" distR="0" wp14:anchorId="2723FD9D" wp14:editId="51E0DBA9">
+            <wp:extent cx="2112010" cy="2011680"/>
+            <wp:effectExtent l="0" t="0" r="0" b="0"/>
+            <wp:docPr id="1" name="Picture 1" descr="Chart, histogram&#10;&#10;Description automatically generated"/>
+            <wp:cNvGraphicFramePr>
+              <a:graphicFrameLocks xmlns:a="http://schemas.openxmlformats.org/drawingml/2006/main"/>
+            </wp:cNvGraphicFramePr>
+            <a:graphic xmlns:a="http://schemas.openxmlformats.org/drawingml/2006/main">
+              <a:graphicData uri="http://schemas.openxmlformats.org/drawingml/2006/picture">
+                <pic:pic xmlns:pic="http://schemas.openxmlformats.org/drawingml/2006/picture">
+                  <pic:nvPicPr>
+                    <pic:cNvPr id="1" name="Picture 1" descr="Chart, histogram&#10;&#10;Description automatically generated"/>
+                    <pic:cNvPicPr>
+                      <a:picLocks/>
+                    </pic:cNvPicPr>
+                  </pic:nvPicPr>
+                  <pic:blipFill>
+                    <a:blip r:embed="rId9">
+                      <a:extLst>
+                        <a:ext uri="{28A0092B-C50C-407E-A947-70E740481C1C}">
+                          <a14:useLocalDpi xmlns:a14="http://schemas.microsoft.com/office/drawing/2010/main" val="0"/>
+                        </a:ext>
+                      </a:extLst>
+                    </a:blip>
+                    <a:srcRect/>
+                    <a:stretch>
+                      <a:fillRect/>
+                    </a:stretch>
+                  </pic:blipFill>
+                  <pic:spPr bwMode="auto">
+                    <a:xfrm>
+                      <a:off x="0" y="0"/>
+                      <a:ext cx="2112010" cy="2011680"/>
+                    </a:xfrm>
+                    <a:prstGeom prst="rect">
+                      <a:avLst/>
+                    </a:prstGeom>
+                    <a:noFill/>
+                    <a:ln>
+                      <a:noFill/>
+                    </a:ln>
+                  </pic:spPr>
+                </pic:pic>
+              </a:graphicData>
+            </a:graphic>
+          </wp:inline>
+        </w:drawing>
+      </w:r>
+    </w:p>
+    <w:p>
+      <w:pPr>
+        <w:jc w:val="both"/>
+      </w:pPr>
+    </w:p>
+    <w:p>
+      <w:pPr>
+        <w:jc w:val="both"/>
+      </w:pPr>
+      <w:r>
         <w:t xml:space="preserve">2) </w:t>
       </w:r>
       <w:r>
@@ -2617,6 +2596,131 @@
     <w:p>
       <w:pPr>
         <w:jc w:val="both"/>
+        <w:rPr>
+          <w:u w:val="single"/>
+        </w:rPr>
+      </w:pPr>
+      <w:r>
+        <w:rPr>
+          <w:u w:val="single"/>
+        </w:rPr>
+        <w:t>Hypothesis testing steps:</w:t>
+      </w:r>
+    </w:p>
+    <w:p>
+      <w:pPr>
+        <w:pStyle w:val="ListParagraph"/>
+        <w:numPr>
+          <w:ilvl w:val="0"/>
+          <w:numId w:val="3"/>
+        </w:numPr>
+        <w:jc w:val="both"/>
+      </w:pPr>
+      <w:r>
+        <w:t>Significance level alpha = 0.05 (95% confidence)</w:t>
+      </w:r>
+    </w:p>
+    <w:p>
+      <w:pPr>
+        <w:pStyle w:val="ListParagraph"/>
+        <w:numPr>
+          <w:ilvl w:val="0"/>
+          <w:numId w:val="3"/>
+        </w:numPr>
+        <w:jc w:val="both"/>
+      </w:pPr>
+      <w:r>
+        <w:t xml:space="preserve">Null hypothesis: The mean temperature in the first ensemble member is the same as the mean temperature in the control run. Alternative: </w:t>
+      </w:r>
+      <w:r>
+        <w:t xml:space="preserve">The mean temperature in the first ensemble member is </w:t>
+      </w:r>
+      <w:r>
+        <w:t xml:space="preserve">not </w:t>
+      </w:r>
+      <w:r>
+        <w:t>the same as the mean temperature in the control run</w:t>
+      </w:r>
+      <w:r>
+        <w:t>.</w:t>
+      </w:r>
+    </w:p>
+    <w:p>
+      <w:pPr>
+        <w:pStyle w:val="ListParagraph"/>
+        <w:numPr>
+          <w:ilvl w:val="0"/>
+          <w:numId w:val="3"/>
+        </w:numPr>
+        <w:jc w:val="both"/>
+      </w:pPr>
+      <w:r>
+        <w:t>We use a t-statistic because we only use 20 years of data from the first ensemble member. This requires us to assume that the data are normally distributed.</w:t>
+      </w:r>
+    </w:p>
+    <w:p>
+      <w:pPr>
+        <w:pStyle w:val="ListParagraph"/>
+        <w:numPr>
+          <w:ilvl w:val="0"/>
+          <w:numId w:val="3"/>
+        </w:numPr>
+        <w:jc w:val="both"/>
+      </w:pPr>
+      <w:r>
+        <w:t>State the critical region: t_0.025(N=20) = 2.262, z_0.025 = 1.96</w:t>
+      </w:r>
+    </w:p>
+    <w:p>
+      <w:pPr>
+        <w:pStyle w:val="ListParagraph"/>
+        <w:numPr>
+          <w:ilvl w:val="0"/>
+          <w:numId w:val="3"/>
+        </w:numPr>
+        <w:jc w:val="both"/>
+      </w:pPr>
+      <w:r>
+        <w:t xml:space="preserve">Evaluate the statistic and state the conclusion. The t-statistic is 37.12. t &gt; </w:t>
+      </w:r>
+      <w:proofErr w:type="spellStart"/>
+      <w:r>
+        <w:t>t_crit</w:t>
+      </w:r>
+      <w:proofErr w:type="spellEnd"/>
+      <w:r>
+        <w:t xml:space="preserve">, so we can reject the null hypothesis at 95% confidence. The z-statistic is 35.36. z &gt; </w:t>
+      </w:r>
+      <w:proofErr w:type="spellStart"/>
+      <w:r>
+        <w:t>z_crit</w:t>
+      </w:r>
+      <w:proofErr w:type="spellEnd"/>
+      <w:r>
+        <w:t>, so again we can reject the null hypothesis at 95% confidence.</w:t>
+      </w:r>
+    </w:p>
+    <w:p>
+      <w:pPr>
+        <w:jc w:val="both"/>
+      </w:pPr>
+    </w:p>
+    <w:p>
+      <w:pPr>
+        <w:jc w:val="both"/>
+      </w:pPr>
+      <w:r>
+        <w:t>If we keep the time interval at 10 years, global warming becomes statistically significant in the 1975-1985 period, but is not statistically significant in the 1970-1980 period.</w:t>
+      </w:r>
+    </w:p>
+    <w:p>
+      <w:pPr>
+        <w:jc w:val="both"/>
+      </w:pPr>
+    </w:p>
+    <w:p>
+      <w:pPr>
+        <w:jc w:val="both"/>
       </w:pPr>
       <w:r>
         <w:t xml:space="preserve">3) </w:t>
@@ -2685,6 +2789,7 @@
         <w:t xml:space="preserve">assuming that you only had 6 </w:t>
       </w:r>
       <w:r>
+        <w:lastRenderedPageBreak/>
         <w:t>ensemble members</w:t>
       </w:r>
       <w:r>
@@ -2709,8 +2814,464 @@
     <w:p>
       <w:pPr>
         <w:jc w:val="both"/>
+      </w:pPr>
+    </w:p>
+    <w:p>
+      <w:pPr>
+        <w:jc w:val="both"/>
+      </w:pPr>
+      <w:r>
+        <w:t>Confidence intervals (surface temperature increase) on all 30 ensemble members:</w:t>
+      </w:r>
+    </w:p>
+    <w:p>
+      <w:pPr>
+        <w:jc w:val="both"/>
+      </w:pPr>
+      <w:r>
+        <w:t xml:space="preserve">z-statistic: </w:t>
+      </w:r>
+    </w:p>
+    <w:p>
+      <w:pPr>
+        <w:jc w:val="both"/>
+      </w:pPr>
+      <w:r>
+        <w:t>3.61-3.66 (95%)</w:t>
+      </w:r>
+    </w:p>
+    <w:p>
+      <w:pPr>
+        <w:jc w:val="both"/>
+      </w:pPr>
+      <w:r>
+        <w:t>3.6-3.66 (99%)</w:t>
+      </w:r>
+    </w:p>
+    <w:p>
+      <w:pPr>
+        <w:jc w:val="both"/>
+      </w:pPr>
+    </w:p>
+    <w:p>
+      <w:pPr>
+        <w:jc w:val="both"/>
+      </w:pPr>
+      <w:r>
+        <w:t>t-statistic:</w:t>
+      </w:r>
+    </w:p>
+    <w:p>
+      <w:pPr>
+        <w:jc w:val="both"/>
+      </w:pPr>
+      <w:r>
+        <w:t>3.61-3.66 (95%)</w:t>
+      </w:r>
+    </w:p>
+    <w:p>
+      <w:pPr>
+        <w:jc w:val="both"/>
+      </w:pPr>
+      <w:r>
+        <w:t>3.6-3.67 (99%)</w:t>
+      </w:r>
+    </w:p>
+    <w:p>
+      <w:pPr>
+        <w:jc w:val="both"/>
+      </w:pPr>
+    </w:p>
+    <w:p>
+      <w:r>
+        <w:t>I don’t think that a normal distribution is a great approximation, but we could use an f-statistic to test it if we wanted.</w:t>
+      </w:r>
+    </w:p>
+    <w:p>
+      <w:r>
+        <w:rPr>
+          <w:rFonts w:asciiTheme="minorHAnsi" w:eastAsiaTheme="minorEastAsia" w:hAnsiTheme="minorHAnsi" w:cstheme="minorBidi"/>
+          <w:noProof/>
+        </w:rPr>
+        <w:drawing>
+          <wp:inline distT="0" distB="0" distL="0" distR="0" wp14:anchorId="4131FE04" wp14:editId="16B0CA7D">
+            <wp:extent cx="2075815" cy="2011680"/>
+            <wp:effectExtent l="0" t="0" r="0" b="0"/>
+            <wp:docPr id="3" name="Picture 3" descr="Chart, histogram&#10;&#10;Description automatically generated"/>
+            <wp:cNvGraphicFramePr>
+              <a:graphicFrameLocks xmlns:a="http://schemas.openxmlformats.org/drawingml/2006/main"/>
+            </wp:cNvGraphicFramePr>
+            <a:graphic xmlns:a="http://schemas.openxmlformats.org/drawingml/2006/main">
+              <a:graphicData uri="http://schemas.openxmlformats.org/drawingml/2006/picture">
+                <pic:pic xmlns:pic="http://schemas.openxmlformats.org/drawingml/2006/picture">
+                  <pic:nvPicPr>
+                    <pic:cNvPr id="3" name="Picture 3" descr="Chart, histogram&#10;&#10;Description automatically generated"/>
+                    <pic:cNvPicPr>
+                      <a:picLocks/>
+                    </pic:cNvPicPr>
+                  </pic:nvPicPr>
+                  <pic:blipFill>
+                    <a:blip r:embed="rId10">
+                      <a:extLst>
+                        <a:ext uri="{28A0092B-C50C-407E-A947-70E740481C1C}">
+                          <a14:useLocalDpi xmlns:a14="http://schemas.microsoft.com/office/drawing/2010/main" val="0"/>
+                        </a:ext>
+                      </a:extLst>
+                    </a:blip>
+                    <a:srcRect/>
+                    <a:stretch>
+                      <a:fillRect/>
+                    </a:stretch>
+                  </pic:blipFill>
+                  <pic:spPr bwMode="auto">
+                    <a:xfrm>
+                      <a:off x="0" y="0"/>
+                      <a:ext cx="2075815" cy="2011680"/>
+                    </a:xfrm>
+                    <a:prstGeom prst="rect">
+                      <a:avLst/>
+                    </a:prstGeom>
+                    <a:noFill/>
+                    <a:ln>
+                      <a:noFill/>
+                    </a:ln>
+                  </pic:spPr>
+                </pic:pic>
+              </a:graphicData>
+            </a:graphic>
+          </wp:inline>
+        </w:drawing>
+      </w:r>
+    </w:p>
+    <w:p>
+      <w:pPr>
+        <w:jc w:val="both"/>
         <w:rPr>
           <w:color w:val="FF0000"/>
+        </w:rPr>
+      </w:pPr>
+    </w:p>
+    <w:p>
+      <w:pPr>
+        <w:jc w:val="both"/>
+        <w:rPr>
+          <w:color w:val="000000" w:themeColor="text1"/>
+        </w:rPr>
+      </w:pPr>
+      <w:r>
+        <w:rPr>
+          <w:color w:val="000000" w:themeColor="text1"/>
+        </w:rPr>
+        <w:t xml:space="preserve">With </w:t>
+      </w:r>
+      <w:r>
+        <w:rPr>
+          <w:color w:val="000000" w:themeColor="text1"/>
+        </w:rPr>
+        <w:t>6 ensemble members, the confidence intervals widen significantly:</w:t>
+      </w:r>
+    </w:p>
+    <w:p>
+      <w:pPr>
+        <w:jc w:val="both"/>
+        <w:rPr>
+          <w:color w:val="000000" w:themeColor="text1"/>
+        </w:rPr>
+      </w:pPr>
+    </w:p>
+    <w:p>
+      <w:pPr>
+        <w:tabs>
+          <w:tab w:val="left" w:pos="916"/>
+          <w:tab w:val="left" w:pos="1832"/>
+          <w:tab w:val="left" w:pos="2748"/>
+          <w:tab w:val="left" w:pos="3664"/>
+          <w:tab w:val="left" w:pos="4580"/>
+          <w:tab w:val="left" w:pos="5496"/>
+          <w:tab w:val="left" w:pos="6412"/>
+          <w:tab w:val="left" w:pos="7328"/>
+          <w:tab w:val="left" w:pos="8244"/>
+          <w:tab w:val="left" w:pos="9160"/>
+          <w:tab w:val="left" w:pos="10076"/>
+          <w:tab w:val="left" w:pos="10992"/>
+          <w:tab w:val="left" w:pos="11908"/>
+          <w:tab w:val="left" w:pos="12824"/>
+          <w:tab w:val="left" w:pos="13740"/>
+          <w:tab w:val="left" w:pos="14656"/>
+        </w:tabs>
+        <w:rPr>
+          <w:rFonts w:ascii="Courier New" w:hAnsi="Courier New" w:cs="Courier New"/>
+          <w:sz w:val="20"/>
+          <w:szCs w:val="20"/>
+        </w:rPr>
+      </w:pPr>
+      <w:r>
+        <w:rPr>
+          <w:rFonts w:ascii="Courier New" w:hAnsi="Courier New" w:cs="Courier New"/>
+          <w:sz w:val="20"/>
+          <w:szCs w:val="20"/>
+        </w:rPr>
+        <w:t>95% confidence limits - t-statistic</w:t>
+      </w:r>
+    </w:p>
+    <w:p>
+      <w:pPr>
+        <w:tabs>
+          <w:tab w:val="left" w:pos="916"/>
+          <w:tab w:val="left" w:pos="1832"/>
+          <w:tab w:val="left" w:pos="2748"/>
+          <w:tab w:val="left" w:pos="3664"/>
+          <w:tab w:val="left" w:pos="4580"/>
+          <w:tab w:val="left" w:pos="5496"/>
+          <w:tab w:val="left" w:pos="6412"/>
+          <w:tab w:val="left" w:pos="7328"/>
+          <w:tab w:val="left" w:pos="8244"/>
+          <w:tab w:val="left" w:pos="9160"/>
+          <w:tab w:val="left" w:pos="10076"/>
+          <w:tab w:val="left" w:pos="10992"/>
+          <w:tab w:val="left" w:pos="11908"/>
+          <w:tab w:val="left" w:pos="12824"/>
+          <w:tab w:val="left" w:pos="13740"/>
+          <w:tab w:val="left" w:pos="14656"/>
+        </w:tabs>
+        <w:rPr>
+          <w:rFonts w:ascii="Courier New" w:hAnsi="Courier New" w:cs="Courier New"/>
+          <w:sz w:val="20"/>
+          <w:szCs w:val="20"/>
+        </w:rPr>
+      </w:pPr>
+      <w:r>
+        <w:rPr>
+          <w:rFonts w:ascii="Courier New" w:hAnsi="Courier New" w:cs="Courier New"/>
+          <w:sz w:val="20"/>
+          <w:szCs w:val="20"/>
+        </w:rPr>
+        <w:t>3.</w:t>
+      </w:r>
+      <w:r>
+        <w:rPr>
+          <w:rFonts w:ascii="Courier New" w:hAnsi="Courier New" w:cs="Courier New"/>
+          <w:sz w:val="20"/>
+          <w:szCs w:val="20"/>
+        </w:rPr>
+        <w:t>60</w:t>
+      </w:r>
+    </w:p>
+    <w:p>
+      <w:pPr>
+        <w:tabs>
+          <w:tab w:val="left" w:pos="916"/>
+          <w:tab w:val="left" w:pos="1832"/>
+          <w:tab w:val="left" w:pos="2748"/>
+          <w:tab w:val="left" w:pos="3664"/>
+          <w:tab w:val="left" w:pos="4580"/>
+          <w:tab w:val="left" w:pos="5496"/>
+          <w:tab w:val="left" w:pos="6412"/>
+          <w:tab w:val="left" w:pos="7328"/>
+          <w:tab w:val="left" w:pos="8244"/>
+          <w:tab w:val="left" w:pos="9160"/>
+          <w:tab w:val="left" w:pos="10076"/>
+          <w:tab w:val="left" w:pos="10992"/>
+          <w:tab w:val="left" w:pos="11908"/>
+          <w:tab w:val="left" w:pos="12824"/>
+          <w:tab w:val="left" w:pos="13740"/>
+          <w:tab w:val="left" w:pos="14656"/>
+        </w:tabs>
+        <w:rPr>
+          <w:rFonts w:ascii="Courier New" w:hAnsi="Courier New" w:cs="Courier New"/>
+          <w:sz w:val="20"/>
+          <w:szCs w:val="20"/>
+        </w:rPr>
+      </w:pPr>
+      <w:r>
+        <w:rPr>
+          <w:rFonts w:ascii="Courier New" w:hAnsi="Courier New" w:cs="Courier New"/>
+          <w:sz w:val="20"/>
+          <w:szCs w:val="20"/>
+        </w:rPr>
+        <w:t>3.68</w:t>
+      </w:r>
+    </w:p>
+    <w:p>
+      <w:pPr>
+        <w:tabs>
+          <w:tab w:val="left" w:pos="916"/>
+          <w:tab w:val="left" w:pos="1832"/>
+          <w:tab w:val="left" w:pos="2748"/>
+          <w:tab w:val="left" w:pos="3664"/>
+          <w:tab w:val="left" w:pos="4580"/>
+          <w:tab w:val="left" w:pos="5496"/>
+          <w:tab w:val="left" w:pos="6412"/>
+          <w:tab w:val="left" w:pos="7328"/>
+          <w:tab w:val="left" w:pos="8244"/>
+          <w:tab w:val="left" w:pos="9160"/>
+          <w:tab w:val="left" w:pos="10076"/>
+          <w:tab w:val="left" w:pos="10992"/>
+          <w:tab w:val="left" w:pos="11908"/>
+          <w:tab w:val="left" w:pos="12824"/>
+          <w:tab w:val="left" w:pos="13740"/>
+          <w:tab w:val="left" w:pos="14656"/>
+        </w:tabs>
+        <w:rPr>
+          <w:rFonts w:ascii="Courier New" w:hAnsi="Courier New" w:cs="Courier New"/>
+          <w:sz w:val="20"/>
+          <w:szCs w:val="20"/>
+        </w:rPr>
+      </w:pPr>
+      <w:r>
+        <w:rPr>
+          <w:rFonts w:ascii="Courier New" w:hAnsi="Courier New" w:cs="Courier New"/>
+          <w:sz w:val="20"/>
+          <w:szCs w:val="20"/>
+        </w:rPr>
+        <w:t>99% confidence limits - t-statistic</w:t>
+      </w:r>
+    </w:p>
+    <w:p>
+      <w:pPr>
+        <w:tabs>
+          <w:tab w:val="left" w:pos="916"/>
+          <w:tab w:val="left" w:pos="1832"/>
+          <w:tab w:val="left" w:pos="2748"/>
+          <w:tab w:val="left" w:pos="3664"/>
+          <w:tab w:val="left" w:pos="4580"/>
+          <w:tab w:val="left" w:pos="5496"/>
+          <w:tab w:val="left" w:pos="6412"/>
+          <w:tab w:val="left" w:pos="7328"/>
+          <w:tab w:val="left" w:pos="8244"/>
+          <w:tab w:val="left" w:pos="9160"/>
+          <w:tab w:val="left" w:pos="10076"/>
+          <w:tab w:val="left" w:pos="10992"/>
+          <w:tab w:val="left" w:pos="11908"/>
+          <w:tab w:val="left" w:pos="12824"/>
+          <w:tab w:val="left" w:pos="13740"/>
+          <w:tab w:val="left" w:pos="14656"/>
+        </w:tabs>
+        <w:rPr>
+          <w:rFonts w:ascii="Courier New" w:hAnsi="Courier New" w:cs="Courier New"/>
+          <w:sz w:val="20"/>
+          <w:szCs w:val="20"/>
+        </w:rPr>
+      </w:pPr>
+      <w:r>
+        <w:rPr>
+          <w:rFonts w:ascii="Courier New" w:hAnsi="Courier New" w:cs="Courier New"/>
+          <w:sz w:val="20"/>
+          <w:szCs w:val="20"/>
+        </w:rPr>
+        <w:t>3.57</w:t>
+      </w:r>
+    </w:p>
+    <w:p>
+      <w:pPr>
+        <w:tabs>
+          <w:tab w:val="left" w:pos="916"/>
+          <w:tab w:val="left" w:pos="1832"/>
+          <w:tab w:val="left" w:pos="2748"/>
+          <w:tab w:val="left" w:pos="3664"/>
+          <w:tab w:val="left" w:pos="4580"/>
+          <w:tab w:val="left" w:pos="5496"/>
+          <w:tab w:val="left" w:pos="6412"/>
+          <w:tab w:val="left" w:pos="7328"/>
+          <w:tab w:val="left" w:pos="8244"/>
+          <w:tab w:val="left" w:pos="9160"/>
+          <w:tab w:val="left" w:pos="10076"/>
+          <w:tab w:val="left" w:pos="10992"/>
+          <w:tab w:val="left" w:pos="11908"/>
+          <w:tab w:val="left" w:pos="12824"/>
+          <w:tab w:val="left" w:pos="13740"/>
+          <w:tab w:val="left" w:pos="14656"/>
+        </w:tabs>
+        <w:rPr>
+          <w:rFonts w:ascii="Courier New" w:hAnsi="Courier New" w:cs="Courier New"/>
+          <w:sz w:val="20"/>
+          <w:szCs w:val="20"/>
+        </w:rPr>
+      </w:pPr>
+      <w:r>
+        <w:rPr>
+          <w:rFonts w:ascii="Courier New" w:hAnsi="Courier New" w:cs="Courier New"/>
+          <w:sz w:val="20"/>
+          <w:szCs w:val="20"/>
+        </w:rPr>
+        <w:t>3.7</w:t>
+      </w:r>
+      <w:r>
+        <w:rPr>
+          <w:rFonts w:ascii="Courier New" w:hAnsi="Courier New" w:cs="Courier New"/>
+          <w:sz w:val="20"/>
+          <w:szCs w:val="20"/>
+        </w:rPr>
+        <w:t>1</w:t>
+      </w:r>
+    </w:p>
+    <w:p>
+      <w:pPr>
+        <w:tabs>
+          <w:tab w:val="left" w:pos="916"/>
+          <w:tab w:val="left" w:pos="1832"/>
+          <w:tab w:val="left" w:pos="2748"/>
+          <w:tab w:val="left" w:pos="3664"/>
+          <w:tab w:val="left" w:pos="4580"/>
+          <w:tab w:val="left" w:pos="5496"/>
+          <w:tab w:val="left" w:pos="6412"/>
+          <w:tab w:val="left" w:pos="7328"/>
+          <w:tab w:val="left" w:pos="8244"/>
+          <w:tab w:val="left" w:pos="9160"/>
+          <w:tab w:val="left" w:pos="10076"/>
+          <w:tab w:val="left" w:pos="10992"/>
+          <w:tab w:val="left" w:pos="11908"/>
+          <w:tab w:val="left" w:pos="12824"/>
+          <w:tab w:val="left" w:pos="13740"/>
+          <w:tab w:val="left" w:pos="14656"/>
+        </w:tabs>
+        <w:rPr>
+          <w:rFonts w:ascii="Courier New" w:hAnsi="Courier New" w:cs="Courier New"/>
+          <w:sz w:val="20"/>
+          <w:szCs w:val="20"/>
+        </w:rPr>
+      </w:pPr>
+    </w:p>
+    <w:p>
+      <w:pPr>
+        <w:tabs>
+          <w:tab w:val="left" w:pos="916"/>
+          <w:tab w:val="left" w:pos="1832"/>
+          <w:tab w:val="left" w:pos="2748"/>
+          <w:tab w:val="left" w:pos="3664"/>
+          <w:tab w:val="left" w:pos="4580"/>
+          <w:tab w:val="left" w:pos="5496"/>
+          <w:tab w:val="left" w:pos="6412"/>
+          <w:tab w:val="left" w:pos="7328"/>
+          <w:tab w:val="left" w:pos="8244"/>
+          <w:tab w:val="left" w:pos="9160"/>
+          <w:tab w:val="left" w:pos="10076"/>
+          <w:tab w:val="left" w:pos="10992"/>
+          <w:tab w:val="left" w:pos="11908"/>
+          <w:tab w:val="left" w:pos="12824"/>
+          <w:tab w:val="left" w:pos="13740"/>
+          <w:tab w:val="left" w:pos="14656"/>
+        </w:tabs>
+        <w:rPr>
+          <w:rFonts w:ascii="Courier New" w:hAnsi="Courier New" w:cs="Courier New"/>
+          <w:sz w:val="20"/>
+          <w:szCs w:val="20"/>
+        </w:rPr>
+      </w:pPr>
+      <w:r>
+        <w:rPr>
+          <w:rFonts w:ascii="Courier New" w:hAnsi="Courier New" w:cs="Courier New"/>
+          <w:sz w:val="20"/>
+          <w:szCs w:val="20"/>
+        </w:rPr>
+        <w:t>It isn’t clear to me how many members we would need for the warming to be normally distributed, but the confidence intervals narrow significantly with 15 members. I think that you could always had more members to try and improve your confidence interval.</w:t>
+      </w:r>
+    </w:p>
+    <w:p>
+      <w:pPr>
+        <w:jc w:val="both"/>
+        <w:rPr>
+          <w:color w:val="000000" w:themeColor="text1"/>
         </w:rPr>
       </w:pPr>
     </w:p>
@@ -2816,13 +3377,13 @@
     </w:lvl>
   </w:abstractNum>
   <w:abstractNum w:abstractNumId="1" w15:restartNumberingAfterBreak="0">
-    <w:nsid w:val="6E434BDC"/>
+    <w:nsid w:val="314136C3"/>
     <w:multiLevelType w:val="hybridMultilevel"/>
-    <w:tmpl w:val="7222E40E"/>
-    <w:lvl w:ilvl="0" w:tplc="04090011">
+    <w:tmpl w:val="B9268CC2"/>
+    <w:lvl w:ilvl="0" w:tplc="0409000F">
       <w:start w:val="1"/>
       <w:numFmt w:val="decimal"/>
-      <w:lvlText w:val="%1)"/>
+      <w:lvlText w:val="%1."/>
       <w:lvlJc w:val="left"/>
       <w:pPr>
         <w:ind w:left="720" w:hanging="360"/>
@@ -2904,11 +3465,103 @@
       </w:pPr>
     </w:lvl>
   </w:abstractNum>
+  <w:abstractNum w:abstractNumId="2" w15:restartNumberingAfterBreak="0">
+    <w:nsid w:val="6E434BDC"/>
+    <w:multiLevelType w:val="hybridMultilevel"/>
+    <w:tmpl w:val="7222E40E"/>
+    <w:lvl w:ilvl="0" w:tplc="04090011">
+      <w:start w:val="1"/>
+      <w:numFmt w:val="decimal"/>
+      <w:lvlText w:val="%1)"/>
+      <w:lvlJc w:val="left"/>
+      <w:pPr>
+        <w:ind w:left="720" w:hanging="360"/>
+      </w:pPr>
+      <w:rPr>
+        <w:rFonts w:hint="default"/>
+      </w:rPr>
+    </w:lvl>
+    <w:lvl w:ilvl="1" w:tplc="04090019" w:tentative="1">
+      <w:start w:val="1"/>
+      <w:numFmt w:val="lowerLetter"/>
+      <w:lvlText w:val="%2."/>
+      <w:lvlJc w:val="left"/>
+      <w:pPr>
+        <w:ind w:left="1440" w:hanging="360"/>
+      </w:pPr>
+    </w:lvl>
+    <w:lvl w:ilvl="2" w:tplc="0409001B" w:tentative="1">
+      <w:start w:val="1"/>
+      <w:numFmt w:val="lowerRoman"/>
+      <w:lvlText w:val="%3."/>
+      <w:lvlJc w:val="right"/>
+      <w:pPr>
+        <w:ind w:left="2160" w:hanging="180"/>
+      </w:pPr>
+    </w:lvl>
+    <w:lvl w:ilvl="3" w:tplc="0409000F" w:tentative="1">
+      <w:start w:val="1"/>
+      <w:numFmt w:val="decimal"/>
+      <w:lvlText w:val="%4."/>
+      <w:lvlJc w:val="left"/>
+      <w:pPr>
+        <w:ind w:left="2880" w:hanging="360"/>
+      </w:pPr>
+    </w:lvl>
+    <w:lvl w:ilvl="4" w:tplc="04090019" w:tentative="1">
+      <w:start w:val="1"/>
+      <w:numFmt w:val="lowerLetter"/>
+      <w:lvlText w:val="%5."/>
+      <w:lvlJc w:val="left"/>
+      <w:pPr>
+        <w:ind w:left="3600" w:hanging="360"/>
+      </w:pPr>
+    </w:lvl>
+    <w:lvl w:ilvl="5" w:tplc="0409001B" w:tentative="1">
+      <w:start w:val="1"/>
+      <w:numFmt w:val="lowerRoman"/>
+      <w:lvlText w:val="%6."/>
+      <w:lvlJc w:val="right"/>
+      <w:pPr>
+        <w:ind w:left="4320" w:hanging="180"/>
+      </w:pPr>
+    </w:lvl>
+    <w:lvl w:ilvl="6" w:tplc="0409000F" w:tentative="1">
+      <w:start w:val="1"/>
+      <w:numFmt w:val="decimal"/>
+      <w:lvlText w:val="%7."/>
+      <w:lvlJc w:val="left"/>
+      <w:pPr>
+        <w:ind w:left="5040" w:hanging="360"/>
+      </w:pPr>
+    </w:lvl>
+    <w:lvl w:ilvl="7" w:tplc="04090019" w:tentative="1">
+      <w:start w:val="1"/>
+      <w:numFmt w:val="lowerLetter"/>
+      <w:lvlText w:val="%8."/>
+      <w:lvlJc w:val="left"/>
+      <w:pPr>
+        <w:ind w:left="5760" w:hanging="360"/>
+      </w:pPr>
+    </w:lvl>
+    <w:lvl w:ilvl="8" w:tplc="0409001B" w:tentative="1">
+      <w:start w:val="1"/>
+      <w:numFmt w:val="lowerRoman"/>
+      <w:lvlText w:val="%9."/>
+      <w:lvlJc w:val="right"/>
+      <w:pPr>
+        <w:ind w:left="6480" w:hanging="180"/>
+      </w:pPr>
+    </w:lvl>
+  </w:abstractNum>
   <w:num w:numId="1">
-    <w:abstractNumId w:val="1"/>
+    <w:abstractNumId w:val="2"/>
   </w:num>
   <w:num w:numId="2">
     <w:abstractNumId w:val="0"/>
+  </w:num>
+  <w:num w:numId="3">
+    <w:abstractNumId w:val="1"/>
   </w:num>
 </w:numbering>
 </file>
@@ -3298,6 +3951,10 @@
   <w:style w:type="paragraph" w:default="1" w:styleId="Normal">
     <w:name w:val="Normal"/>
     <w:qFormat/>
+    <w:rsid w:val="00B033B9"/>
+    <w:rPr>
+      <w:rFonts w:ascii="Times New Roman" w:eastAsia="Times New Roman" w:hAnsi="Times New Roman" w:cs="Times New Roman"/>
+    </w:rPr>
   </w:style>
   <w:style w:type="character" w:default="1" w:styleId="DefaultParagraphFont">
     <w:name w:val="Default Paragraph Font"/>
@@ -3417,7 +4074,7 @@
       </w:tabs>
     </w:pPr>
     <w:rPr>
-      <w:rFonts w:ascii="Courier New" w:eastAsia="Times New Roman" w:hAnsi="Courier New" w:cs="Courier New"/>
+      <w:rFonts w:ascii="Courier New" w:hAnsi="Courier New" w:cs="Courier New"/>
       <w:sz w:val="20"/>
       <w:szCs w:val="20"/>
     </w:rPr>

</xml_diff>